<commit_message>
Added monitoring stations doc
</commit_message>
<xml_diff>
--- a/doc/NOTES_DS18b20.docx
+++ b/doc/NOTES_DS18b20.docx
@@ -57,7 +57,13 @@
         </w:drawing>
       </w:r>
     </w:p>
-    <w:p/>
+    <w:p>
+      <w:r>
+        <w:t>Arduion</w:t>
+      </w:r>
+      <w:bookmarkStart w:id="0" w:name="_GoBack"/>
+      <w:bookmarkEnd w:id="0"/>
+    </w:p>
     <w:p/>
     <w:p>
       <w:r>
@@ -114,6 +120,9 @@
         </w:drawing>
       </w:r>
     </w:p>
+    <w:p/>
+    <w:p/>
+    <w:p/>
     <w:p>
       <w:r>
         <w:rPr>
@@ -170,10 +179,7 @@
         </w:drawing>
       </w:r>
     </w:p>
-    <w:p>
-      <w:bookmarkStart w:id="0" w:name="_GoBack"/>
-      <w:bookmarkEnd w:id="0"/>
-    </w:p>
+    <w:p/>
     <w:p/>
     <w:p/>
     <w:sectPr>

</xml_diff>